<commit_message>
format Doc Pruebas Unitarias
</commit_message>
<xml_diff>
--- a/Pruebas Unitarias EndPoint.docx
+++ b/Pruebas Unitarias EndPoint.docx
@@ -68,7 +68,7 @@
         </w:rPr>
         <w:t xml:space="preserve">POST: </w:t>
       </w:r>
-      <w:hyperlink r:id="rId2">
+      <w:hyperlink r:id="rId3">
         <w:r>
           <w:rPr>
             <w:rStyle w:val="Hyperlink"/>
@@ -80,6 +80,304 @@
           <w:t>http://localhost:8080/api/register</w:t>
         </w:r>
       </w:hyperlink>
+    </w:p>
+    <w:p>
+      <w:pPr>
+        <w:pStyle w:val="Normal"/>
+        <w:rPr>
+          <w:rStyle w:val="Hyperlink"/>
+          <w:rFonts w:ascii="Helvetica" w:hAnsi="Helvetica" w:cs="Helvetica"/>
+          <w:sz w:val="30"/>
+          <w:szCs w:val="30"/>
+          <w:shd w:fill="FFFFFF" w:val="clear"/>
+        </w:rPr>
+      </w:pPr>
+      <w:r>
+        <w:rPr/>
+      </w:r>
+    </w:p>
+    <w:p>
+      <w:pPr>
+        <w:pStyle w:val="Normal"/>
+        <w:spacing w:lineRule="atLeast" w:line="270" w:before="0" w:after="0"/>
+        <w:ind w:hanging="0" w:left="0" w:right="0"/>
+        <w:rPr/>
+      </w:pPr>
+      <w:r>
+        <w:rPr>
+          <w:rStyle w:val="Hyperlink"/>
+          <w:rFonts w:ascii="IBMPlexMono, ;Courier New;, monospace;Consolas;Courier New;monospace" w:hAnsi="IBMPlexMono, ;Courier New;, monospace;Consolas;Courier New;monospace"/>
+          <w:b w:val="false"/>
+          <w:color w:val="000000"/>
+          <w:sz w:val="18"/>
+          <w:shd w:fill="FFFFFE" w:val="clear"/>
+        </w:rPr>
+        <w:t>{</w:t>
+      </w:r>
+    </w:p>
+    <w:p>
+      <w:pPr>
+        <w:pStyle w:val="Normal"/>
+        <w:spacing w:lineRule="atLeast" w:line="270" w:before="0" w:after="0"/>
+        <w:ind w:hanging="0" w:left="0" w:right="0"/>
+        <w:rPr>
+          <w:color w:val="000000"/>
+          <w:shd w:fill="FFFFFE" w:val="clear"/>
+        </w:rPr>
+      </w:pPr>
+      <w:r>
+        <w:rPr>
+          <w:color w:val="000000"/>
+          <w:shd w:fill="FFFFFE" w:val="clear"/>
+        </w:rPr>
+        <w:t>    </w:t>
+      </w:r>
+      <w:r>
+        <w:rPr>
+          <w:rFonts w:ascii="IBMPlexMono, ;Courier New;, monospace;Consolas;Courier New;monospace" w:hAnsi="IBMPlexMono, ;Courier New;, monospace;Consolas;Courier New;monospace"/>
+          <w:b w:val="false"/>
+          <w:color w:val="A31515"/>
+          <w:sz w:val="18"/>
+          <w:shd w:fill="FFFFFE" w:val="clear"/>
+        </w:rPr>
+        <w:t>"name"</w:t>
+      </w:r>
+      <w:r>
+        <w:rPr>
+          <w:rFonts w:ascii="IBMPlexMono, ;Courier New;, monospace;Consolas;Courier New;monospace" w:hAnsi="IBMPlexMono, ;Courier New;, monospace;Consolas;Courier New;monospace"/>
+          <w:b w:val="false"/>
+          <w:color w:val="000000"/>
+          <w:sz w:val="18"/>
+          <w:shd w:fill="FFFFFE" w:val="clear"/>
+        </w:rPr>
+        <w:t>: </w:t>
+      </w:r>
+      <w:r>
+        <w:rPr>
+          <w:rFonts w:ascii="IBMPlexMono, ;Courier New;, monospace;Consolas;Courier New;monospace" w:hAnsi="IBMPlexMono, ;Courier New;, monospace;Consolas;Courier New;monospace"/>
+          <w:b w:val="false"/>
+          <w:color w:val="0451A5"/>
+          <w:sz w:val="18"/>
+          <w:shd w:fill="FFFFFE" w:val="clear"/>
+        </w:rPr>
+        <w:t>"Admin Usuario"</w:t>
+      </w:r>
+      <w:r>
+        <w:rPr>
+          <w:rFonts w:ascii="IBMPlexMono, ;Courier New;, monospace;Consolas;Courier New;monospace" w:hAnsi="IBMPlexMono, ;Courier New;, monospace;Consolas;Courier New;monospace"/>
+          <w:b w:val="false"/>
+          <w:color w:val="000000"/>
+          <w:sz w:val="18"/>
+          <w:shd w:fill="FFFFFE" w:val="clear"/>
+        </w:rPr>
+        <w:t>,</w:t>
+      </w:r>
+    </w:p>
+    <w:p>
+      <w:pPr>
+        <w:pStyle w:val="Normal"/>
+        <w:spacing w:lineRule="atLeast" w:line="270" w:before="0" w:after="0"/>
+        <w:ind w:hanging="0" w:left="0" w:right="0"/>
+        <w:rPr>
+          <w:color w:val="000000"/>
+          <w:shd w:fill="FFFFFE" w:val="clear"/>
+        </w:rPr>
+      </w:pPr>
+      <w:r>
+        <w:rPr>
+          <w:color w:val="000000"/>
+          <w:shd w:fill="FFFFFE" w:val="clear"/>
+        </w:rPr>
+        <w:t>    </w:t>
+      </w:r>
+      <w:r>
+        <w:rPr>
+          <w:rFonts w:ascii="IBMPlexMono, ;Courier New;, monospace;Consolas;Courier New;monospace" w:hAnsi="IBMPlexMono, ;Courier New;, monospace;Consolas;Courier New;monospace"/>
+          <w:b w:val="false"/>
+          <w:color w:val="A31515"/>
+          <w:sz w:val="18"/>
+          <w:shd w:fill="FFFFFE" w:val="clear"/>
+        </w:rPr>
+        <w:t>"email"</w:t>
+      </w:r>
+      <w:r>
+        <w:rPr>
+          <w:rFonts w:ascii="IBMPlexMono, ;Courier New;, monospace;Consolas;Courier New;monospace" w:hAnsi="IBMPlexMono, ;Courier New;, monospace;Consolas;Courier New;monospace"/>
+          <w:b w:val="false"/>
+          <w:color w:val="000000"/>
+          <w:sz w:val="18"/>
+          <w:shd w:fill="FFFFFE" w:val="clear"/>
+        </w:rPr>
+        <w:t>: </w:t>
+      </w:r>
+      <w:r>
+        <w:rPr>
+          <w:rFonts w:ascii="IBMPlexMono, ;Courier New;, monospace;Consolas;Courier New;monospace" w:hAnsi="IBMPlexMono, ;Courier New;, monospace;Consolas;Courier New;monospace"/>
+          <w:b w:val="false"/>
+          <w:color w:val="0451A5"/>
+          <w:sz w:val="18"/>
+          <w:shd w:fill="FFFFFE" w:val="clear"/>
+        </w:rPr>
+        <w:t>"admin@biblioteca.com"</w:t>
+      </w:r>
+      <w:r>
+        <w:rPr>
+          <w:rFonts w:ascii="IBMPlexMono, ;Courier New;, monospace;Consolas;Courier New;monospace" w:hAnsi="IBMPlexMono, ;Courier New;, monospace;Consolas;Courier New;monospace"/>
+          <w:b w:val="false"/>
+          <w:color w:val="000000"/>
+          <w:sz w:val="18"/>
+          <w:shd w:fill="FFFFFE" w:val="clear"/>
+        </w:rPr>
+        <w:t>,</w:t>
+      </w:r>
+    </w:p>
+    <w:p>
+      <w:pPr>
+        <w:pStyle w:val="Normal"/>
+        <w:spacing w:lineRule="atLeast" w:line="270" w:before="0" w:after="0"/>
+        <w:ind w:hanging="0" w:left="0" w:right="0"/>
+        <w:rPr>
+          <w:color w:val="000000"/>
+          <w:shd w:fill="FFFFFE" w:val="clear"/>
+        </w:rPr>
+      </w:pPr>
+      <w:r>
+        <w:rPr>
+          <w:color w:val="000000"/>
+          <w:shd w:fill="FFFFFE" w:val="clear"/>
+        </w:rPr>
+        <w:t>    </w:t>
+      </w:r>
+      <w:r>
+        <w:rPr>
+          <w:rFonts w:ascii="IBMPlexMono, ;Courier New;, monospace;Consolas;Courier New;monospace" w:hAnsi="IBMPlexMono, ;Courier New;, monospace;Consolas;Courier New;monospace"/>
+          <w:b w:val="false"/>
+          <w:color w:val="A31515"/>
+          <w:sz w:val="18"/>
+          <w:shd w:fill="FFFFFE" w:val="clear"/>
+        </w:rPr>
+        <w:t>"password"</w:t>
+      </w:r>
+      <w:r>
+        <w:rPr>
+          <w:rFonts w:ascii="IBMPlexMono, ;Courier New;, monospace;Consolas;Courier New;monospace" w:hAnsi="IBMPlexMono, ;Courier New;, monospace;Consolas;Courier New;monospace"/>
+          <w:b w:val="false"/>
+          <w:color w:val="000000"/>
+          <w:sz w:val="18"/>
+          <w:shd w:fill="FFFFFE" w:val="clear"/>
+        </w:rPr>
+        <w:t>: </w:t>
+      </w:r>
+      <w:r>
+        <w:rPr>
+          <w:rFonts w:ascii="IBMPlexMono, ;Courier New;, monospace;Consolas;Courier New;monospace" w:hAnsi="IBMPlexMono, ;Courier New;, monospace;Consolas;Courier New;monospace"/>
+          <w:b w:val="false"/>
+          <w:color w:val="0451A5"/>
+          <w:sz w:val="18"/>
+          <w:shd w:fill="FFFFFE" w:val="clear"/>
+        </w:rPr>
+        <w:t>"password123"</w:t>
+      </w:r>
+      <w:r>
+        <w:rPr>
+          <w:rFonts w:ascii="IBMPlexMono, ;Courier New;, monospace;Consolas;Courier New;monospace" w:hAnsi="IBMPlexMono, ;Courier New;, monospace;Consolas;Courier New;monospace"/>
+          <w:b w:val="false"/>
+          <w:color w:val="000000"/>
+          <w:sz w:val="18"/>
+          <w:shd w:fill="FFFFFE" w:val="clear"/>
+        </w:rPr>
+        <w:t>,</w:t>
+      </w:r>
+    </w:p>
+    <w:p>
+      <w:pPr>
+        <w:pStyle w:val="Normal"/>
+        <w:spacing w:lineRule="atLeast" w:line="270" w:before="0" w:after="0"/>
+        <w:ind w:hanging="0" w:left="0" w:right="0"/>
+        <w:rPr>
+          <w:color w:val="000000"/>
+          <w:shd w:fill="FFFFFE" w:val="clear"/>
+        </w:rPr>
+      </w:pPr>
+      <w:r>
+        <w:rPr>
+          <w:color w:val="000000"/>
+          <w:shd w:fill="FFFFFE" w:val="clear"/>
+        </w:rPr>
+        <w:t>    </w:t>
+      </w:r>
+      <w:r>
+        <w:rPr>
+          <w:rFonts w:ascii="IBMPlexMono, ;Courier New;, monospace;Consolas;Courier New;monospace" w:hAnsi="IBMPlexMono, ;Courier New;, monospace;Consolas;Courier New;monospace"/>
+          <w:b w:val="false"/>
+          <w:color w:val="A31515"/>
+          <w:sz w:val="18"/>
+          <w:shd w:fill="FFFFFE" w:val="clear"/>
+        </w:rPr>
+        <w:t>"password_confirmation"</w:t>
+      </w:r>
+      <w:r>
+        <w:rPr>
+          <w:rFonts w:ascii="IBMPlexMono, ;Courier New;, monospace;Consolas;Courier New;monospace" w:hAnsi="IBMPlexMono, ;Courier New;, monospace;Consolas;Courier New;monospace"/>
+          <w:b w:val="false"/>
+          <w:color w:val="000000"/>
+          <w:sz w:val="18"/>
+          <w:shd w:fill="FFFFFE" w:val="clear"/>
+        </w:rPr>
+        <w:t>: </w:t>
+      </w:r>
+      <w:r>
+        <w:rPr>
+          <w:rFonts w:ascii="IBMPlexMono, ;Courier New;, monospace;Consolas;Courier New;monospace" w:hAnsi="IBMPlexMono, ;Courier New;, monospace;Consolas;Courier New;monospace"/>
+          <w:b w:val="false"/>
+          <w:color w:val="0451A5"/>
+          <w:sz w:val="18"/>
+          <w:shd w:fill="FFFFFE" w:val="clear"/>
+        </w:rPr>
+        <w:t>"password123"</w:t>
+      </w:r>
+    </w:p>
+    <w:p>
+      <w:pPr>
+        <w:pStyle w:val="Normal"/>
+        <w:spacing w:lineRule="atLeast" w:line="270" w:before="0" w:after="0"/>
+        <w:ind w:hanging="0" w:left="0" w:right="0"/>
+        <w:rPr>
+          <w:rFonts w:ascii="IBMPlexMono, ;Courier New;, monospace;Consolas;Courier New;monospace" w:hAnsi="IBMPlexMono, ;Courier New;, monospace;Consolas;Courier New;monospace"/>
+          <w:b w:val="false"/>
+          <w:color w:val="000000"/>
+          <w:sz w:val="18"/>
+          <w:shd w:fill="FFFFFE" w:val="clear"/>
+        </w:rPr>
+      </w:pPr>
+      <w:r>
+        <w:rPr>
+          <w:rFonts w:ascii="IBMPlexMono, ;Courier New;, monospace;Consolas;Courier New;monospace" w:hAnsi="IBMPlexMono, ;Courier New;, monospace;Consolas;Courier New;monospace"/>
+          <w:b w:val="false"/>
+          <w:color w:val="000000"/>
+          <w:sz w:val="18"/>
+          <w:shd w:fill="FFFFFE" w:val="clear"/>
+        </w:rPr>
+        <w:t>}</w:t>
+      </w:r>
+    </w:p>
+    <w:p>
+      <w:pPr>
+        <w:pStyle w:val="Normal"/>
+        <w:spacing w:lineRule="atLeast" w:line="270" w:before="0" w:after="0"/>
+        <w:ind w:hanging="0" w:left="0" w:right="0"/>
+        <w:rPr>
+          <w:rStyle w:val="Hyperlink"/>
+          <w:rFonts w:ascii="IBMPlexMono, ;Courier New;, monospace;Consolas;Courier New;monospace" w:hAnsi="IBMPlexMono, ;Courier New;, monospace;Consolas;Courier New;monospace"/>
+          <w:b w:val="false"/>
+          <w:color w:val="000000"/>
+          <w:sz w:val="18"/>
+          <w:shd w:fill="FFFFFE" w:val="clear"/>
+        </w:rPr>
+      </w:pPr>
+      <w:r>
+        <w:rPr/>
+      </w:r>
     </w:p>
     <w:p>
       <w:pPr>
@@ -133,7 +431,7 @@
                     </pic:cNvPicPr>
                   </pic:nvPicPr>
                   <pic:blipFill>
-                    <a:blip r:embed="rId3"/>
+                    <a:blip r:embed="rId4"/>
                     <a:stretch>
                       <a:fillRect/>
                     </a:stretch>
@@ -185,7 +483,7 @@
                     </pic:cNvPicPr>
                   </pic:nvPicPr>
                   <pic:blipFill>
-                    <a:blip r:embed="rId4"/>
+                    <a:blip r:embed="rId5"/>
                     <a:stretch>
                       <a:fillRect/>
                     </a:stretch>
@@ -340,7 +638,7 @@
         </w:rPr>
         <w:t xml:space="preserve"> </w:t>
       </w:r>
-      <w:hyperlink r:id="rId5">
+      <w:hyperlink r:id="rId6">
         <w:r>
           <w:rPr>
             <w:rStyle w:val="Hyperlink"/>
@@ -382,6 +680,7 @@
       <w:r>
         <w:rPr>
           <w:rFonts w:cs="Helvetica" w:ascii="Helvetica" w:hAnsi="Helvetica"/>
+          <w:b w:val="false"/>
           <w:color w:val="212121"/>
           <w:sz w:val="18"/>
           <w:szCs w:val="18"/>
@@ -393,87 +692,204 @@
     <w:p>
       <w:pPr>
         <w:pStyle w:val="Normal"/>
-        <w:rPr>
-          <w:rFonts w:ascii="Helvetica" w:hAnsi="Helvetica" w:cs="Helvetica"/>
-          <w:color w:val="212121"/>
-          <w:sz w:val="18"/>
-          <w:szCs w:val="18"/>
-          <w:shd w:fill="FFFFFF" w:val="clear"/>
-        </w:rPr>
-      </w:pPr>
-      <w:r>
-        <w:rPr>
-          <w:rFonts w:cs="Helvetica" w:ascii="Helvetica" w:hAnsi="Helvetica"/>
-          <w:color w:val="212121"/>
-          <w:sz w:val="18"/>
-          <w:szCs w:val="18"/>
-          <w:shd w:fill="FFFFFF" w:val="clear"/>
-        </w:rPr>
-        <w:t xml:space="preserve">    </w:t>
-      </w:r>
-      <w:r>
-        <w:rPr>
-          <w:rFonts w:cs="Helvetica" w:ascii="Helvetica" w:hAnsi="Helvetica"/>
-          <w:color w:val="212121"/>
-          <w:sz w:val="18"/>
-          <w:szCs w:val="18"/>
-          <w:shd w:fill="FFFFFF" w:val="clear"/>
-        </w:rPr>
-        <w:t>"email": "jaxier51@gmail.com",</w:t>
-      </w:r>
-    </w:p>
-    <w:p>
-      <w:pPr>
-        <w:pStyle w:val="Normal"/>
-        <w:rPr>
-          <w:rFonts w:ascii="Helvetica" w:hAnsi="Helvetica" w:cs="Helvetica"/>
-          <w:color w:val="212121"/>
-          <w:sz w:val="18"/>
-          <w:szCs w:val="18"/>
-          <w:shd w:fill="FFFFFF" w:val="clear"/>
-        </w:rPr>
-      </w:pPr>
-      <w:r>
-        <w:rPr>
-          <w:rFonts w:cs="Helvetica" w:ascii="Helvetica" w:hAnsi="Helvetica"/>
-          <w:color w:val="212121"/>
-          <w:sz w:val="18"/>
-          <w:szCs w:val="18"/>
-          <w:shd w:fill="FFFFFF" w:val="clear"/>
-        </w:rPr>
-        <w:t xml:space="preserve">    </w:t>
-      </w:r>
-      <w:r>
-        <w:rPr>
-          <w:rFonts w:cs="Helvetica" w:ascii="Helvetica" w:hAnsi="Helvetica"/>
-          <w:color w:val="212121"/>
-          <w:sz w:val="18"/>
-          <w:szCs w:val="18"/>
-          <w:shd w:fill="FFFFFF" w:val="clear"/>
-        </w:rPr>
-        <w:t>"password": "password123"</w:t>
-      </w:r>
-    </w:p>
-    <w:p>
-      <w:pPr>
-        <w:pStyle w:val="Normal"/>
-        <w:rPr>
-          <w:rFonts w:ascii="Helvetica" w:hAnsi="Helvetica" w:cs="Helvetica"/>
-          <w:color w:val="212121"/>
-          <w:sz w:val="18"/>
-          <w:szCs w:val="18"/>
-          <w:shd w:fill="FFFFFF" w:val="clear"/>
-        </w:rPr>
-      </w:pPr>
-      <w:r>
-        <w:rPr>
-          <w:rFonts w:cs="Helvetica" w:ascii="Helvetica" w:hAnsi="Helvetica"/>
-          <w:color w:val="212121"/>
-          <w:sz w:val="18"/>
-          <w:szCs w:val="18"/>
-          <w:shd w:fill="FFFFFF" w:val="clear"/>
+        <w:spacing w:lineRule="atLeast" w:line="270" w:before="0" w:after="0"/>
+        <w:ind w:hanging="0" w:left="0" w:right="0"/>
+        <w:rPr>
+          <w:color w:val="000000"/>
+          <w:shd w:fill="FFFFFE" w:val="clear"/>
+        </w:rPr>
+      </w:pPr>
+      <w:r>
+        <w:rPr>
+          <w:color w:val="000000"/>
+          <w:shd w:fill="FFFFFE" w:val="clear"/>
+        </w:rPr>
+        <w:t>    </w:t>
+      </w:r>
+      <w:r>
+        <w:rPr>
+          <w:rFonts w:ascii="IBMPlexMono, ;Courier New;, monospace;Consolas;Courier New;monospace" w:hAnsi="IBMPlexMono, ;Courier New;, monospace;Consolas;Courier New;monospace"/>
+          <w:b w:val="false"/>
+          <w:color w:val="A31515"/>
+          <w:sz w:val="18"/>
+          <w:shd w:fill="FFFFFE" w:val="clear"/>
+        </w:rPr>
+        <w:t>"email"</w:t>
+      </w:r>
+      <w:r>
+        <w:rPr>
+          <w:rFonts w:ascii="IBMPlexMono, ;Courier New;, monospace;Consolas;Courier New;monospace" w:hAnsi="IBMPlexMono, ;Courier New;, monospace;Consolas;Courier New;monospace"/>
+          <w:b w:val="false"/>
+          <w:color w:val="000000"/>
+          <w:sz w:val="18"/>
+          <w:shd w:fill="FFFFFE" w:val="clear"/>
+        </w:rPr>
+        <w:t>: </w:t>
+      </w:r>
+      <w:r>
+        <w:rPr>
+          <w:rFonts w:ascii="IBMPlexMono, ;Courier New;, monospace;Consolas;Courier New;monospace" w:hAnsi="IBMPlexMono, ;Courier New;, monospace;Consolas;Courier New;monospace"/>
+          <w:b w:val="false"/>
+          <w:color w:val="0451A5"/>
+          <w:sz w:val="18"/>
+          <w:shd w:fill="FFFFFE" w:val="clear"/>
+        </w:rPr>
+        <w:t>"javier@gmail.com"</w:t>
+      </w:r>
+      <w:r>
+        <w:rPr>
+          <w:rFonts w:ascii="IBMPlexMono, ;Courier New;, monospace;Consolas;Courier New;monospace" w:hAnsi="IBMPlexMono, ;Courier New;, monospace;Consolas;Courier New;monospace"/>
+          <w:b w:val="false"/>
+          <w:color w:val="000000"/>
+          <w:sz w:val="18"/>
+          <w:shd w:fill="FFFFFE" w:val="clear"/>
+        </w:rPr>
+        <w:t>,</w:t>
+      </w:r>
+    </w:p>
+    <w:p>
+      <w:pPr>
+        <w:pStyle w:val="Normal"/>
+        <w:spacing w:lineRule="atLeast" w:line="270" w:before="0" w:after="0"/>
+        <w:ind w:hanging="0" w:left="0" w:right="0"/>
+        <w:rPr>
+          <w:color w:val="000000"/>
+          <w:shd w:fill="FFFFFE" w:val="clear"/>
+        </w:rPr>
+      </w:pPr>
+      <w:r>
+        <w:rPr>
+          <w:color w:val="000000"/>
+          <w:shd w:fill="FFFFFE" w:val="clear"/>
+        </w:rPr>
+        <w:t>    </w:t>
+      </w:r>
+      <w:r>
+        <w:rPr>
+          <w:rFonts w:ascii="IBMPlexMono, ;Courier New;, monospace;Consolas;Courier New;monospace" w:hAnsi="IBMPlexMono, ;Courier New;, monospace;Consolas;Courier New;monospace"/>
+          <w:b w:val="false"/>
+          <w:color w:val="A31515"/>
+          <w:sz w:val="18"/>
+          <w:shd w:fill="FFFFFE" w:val="clear"/>
+        </w:rPr>
+        <w:t>"password"</w:t>
+      </w:r>
+      <w:r>
+        <w:rPr>
+          <w:rFonts w:ascii="IBMPlexMono, ;Courier New;, monospace;Consolas;Courier New;monospace" w:hAnsi="IBMPlexMono, ;Courier New;, monospace;Consolas;Courier New;monospace"/>
+          <w:b w:val="false"/>
+          <w:color w:val="000000"/>
+          <w:sz w:val="18"/>
+          <w:shd w:fill="FFFFFE" w:val="clear"/>
+        </w:rPr>
+        <w:t>: </w:t>
+      </w:r>
+      <w:r>
+        <w:rPr>
+          <w:rFonts w:ascii="IBMPlexMono, ;Courier New;, monospace;Consolas;Courier New;monospace" w:hAnsi="IBMPlexMono, ;Courier New;, monospace;Consolas;Courier New;monospace"/>
+          <w:b w:val="false"/>
+          <w:color w:val="0451A5"/>
+          <w:sz w:val="18"/>
+          <w:shd w:fill="FFFFFE" w:val="clear"/>
+        </w:rPr>
+        <w:t>"12345678"</w:t>
+      </w:r>
+      <w:r>
+        <w:rPr>
+          <w:rFonts w:ascii="IBMPlexMono, ;Courier New;, monospace;Consolas;Courier New;monospace" w:hAnsi="IBMPlexMono, ;Courier New;, monospace;Consolas;Courier New;monospace"/>
+          <w:b w:val="false"/>
+          <w:color w:val="000000"/>
+          <w:sz w:val="18"/>
+          <w:shd w:fill="FFFFFE" w:val="clear"/>
+        </w:rPr>
+        <w:t>,</w:t>
+      </w:r>
+    </w:p>
+    <w:p>
+      <w:pPr>
+        <w:pStyle w:val="Normal"/>
+        <w:spacing w:lineRule="atLeast" w:line="270" w:before="0" w:after="0"/>
+        <w:ind w:hanging="0" w:left="0" w:right="0"/>
+        <w:rPr>
+          <w:color w:val="000000"/>
+          <w:shd w:fill="FFFFFE" w:val="clear"/>
+        </w:rPr>
+      </w:pPr>
+      <w:r>
+        <w:rPr>
+          <w:color w:val="000000"/>
+          <w:shd w:fill="FFFFFE" w:val="clear"/>
+        </w:rPr>
+        <w:t>    </w:t>
+      </w:r>
+      <w:r>
+        <w:rPr>
+          <w:rFonts w:ascii="IBMPlexMono, ;Courier New;, monospace;Consolas;Courier New;monospace" w:hAnsi="IBMPlexMono, ;Courier New;, monospace;Consolas;Courier New;monospace"/>
+          <w:b w:val="false"/>
+          <w:color w:val="A31515"/>
+          <w:sz w:val="18"/>
+          <w:shd w:fill="FFFFFE" w:val="clear"/>
+        </w:rPr>
+        <w:t>"password_confirm"</w:t>
+      </w:r>
+      <w:r>
+        <w:rPr>
+          <w:rFonts w:ascii="IBMPlexMono, ;Courier New;, monospace;Consolas;Courier New;monospace" w:hAnsi="IBMPlexMono, ;Courier New;, monospace;Consolas;Courier New;monospace"/>
+          <w:b w:val="false"/>
+          <w:color w:val="000000"/>
+          <w:sz w:val="18"/>
+          <w:shd w:fill="FFFFFE" w:val="clear"/>
+        </w:rPr>
+        <w:t>: </w:t>
+      </w:r>
+      <w:r>
+        <w:rPr>
+          <w:rFonts w:ascii="IBMPlexMono, ;Courier New;, monospace;Consolas;Courier New;monospace" w:hAnsi="IBMPlexMono, ;Courier New;, monospace;Consolas;Courier New;monospace"/>
+          <w:b w:val="false"/>
+          <w:color w:val="0451A5"/>
+          <w:sz w:val="18"/>
+          <w:shd w:fill="FFFFFE" w:val="clear"/>
+        </w:rPr>
+        <w:t>"12345678"</w:t>
+      </w:r>
+    </w:p>
+    <w:p>
+      <w:pPr>
+        <w:pStyle w:val="Normal"/>
+        <w:spacing w:lineRule="atLeast" w:line="270" w:before="0" w:after="0"/>
+        <w:ind w:hanging="0" w:left="0" w:right="0"/>
+        <w:rPr>
+          <w:rFonts w:ascii="IBMPlexMono, ;Courier New;, monospace;Consolas;Courier New;monospace" w:hAnsi="IBMPlexMono, ;Courier New;, monospace;Consolas;Courier New;monospace"/>
+          <w:b w:val="false"/>
+          <w:color w:val="000000"/>
+          <w:sz w:val="18"/>
+          <w:shd w:fill="FFFFFE" w:val="clear"/>
+        </w:rPr>
+      </w:pPr>
+      <w:r>
+        <w:rPr>
+          <w:rFonts w:ascii="IBMPlexMono, ;Courier New;, monospace;Consolas;Courier New;monospace" w:hAnsi="IBMPlexMono, ;Courier New;, monospace;Consolas;Courier New;monospace"/>
+          <w:b w:val="false"/>
+          <w:color w:val="000000"/>
+          <w:sz w:val="18"/>
+          <w:shd w:fill="FFFFFE" w:val="clear"/>
         </w:rPr>
         <w:t>}</w:t>
+      </w:r>
+    </w:p>
+    <w:p>
+      <w:pPr>
+        <w:pStyle w:val="Normal"/>
+        <w:rPr>
+          <w:rFonts w:ascii="Helvetica" w:hAnsi="Helvetica" w:cs="Helvetica"/>
+          <w:color w:val="212121"/>
+          <w:sz w:val="18"/>
+          <w:szCs w:val="18"/>
+          <w:shd w:fill="FFFFFF" w:val="clear"/>
+        </w:rPr>
+      </w:pPr>
+      <w:r>
+        <w:rPr/>
       </w:r>
     </w:p>
     <w:p>
@@ -516,7 +932,7 @@
                     </pic:cNvPicPr>
                   </pic:nvPicPr>
                   <pic:blipFill>
-                    <a:blip r:embed="rId6"/>
+                    <a:blip r:embed="rId7"/>
                     <a:stretch>
                       <a:fillRect/>
                     </a:stretch>
@@ -579,7 +995,7 @@
         <w:rPr/>
         <w:t xml:space="preserve"> </w:t>
       </w:r>
-      <w:hyperlink r:id="rId7">
+      <w:hyperlink r:id="rId8">
         <w:r>
           <w:rPr>
             <w:rStyle w:val="Hyperlink"/>
@@ -591,6 +1007,337 @@
           <w:t>http://localhost:8080/api/authors</w:t>
         </w:r>
       </w:hyperlink>
+    </w:p>
+    <w:p>
+      <w:pPr>
+        <w:pStyle w:val="Normal"/>
+        <w:rPr>
+          <w:rFonts w:ascii="Helvetica" w:hAnsi="Helvetica" w:cs="Helvetica"/>
+          <w:color w:val="212121"/>
+          <w:sz w:val="18"/>
+          <w:szCs w:val="18"/>
+          <w:shd w:fill="FFFFFF" w:val="clear"/>
+        </w:rPr>
+      </w:pPr>
+      <w:r>
+        <w:rPr>
+          <w:rFonts w:ascii="IBMPlexMono, ;Courier New;, monospace;Consolas;Courier New;monospace" w:hAnsi="IBMPlexMono, ;Courier New;, monospace;Consolas;Courier New;monospace"/>
+          <w:b w:val="false"/>
+          <w:color w:val="000000"/>
+          <w:sz w:val="18"/>
+          <w:shd w:fill="FFFFFE" w:val="clear"/>
+        </w:rPr>
+        <w:t>{</w:t>
+      </w:r>
+    </w:p>
+    <w:p>
+      <w:pPr>
+        <w:pStyle w:val="Normal"/>
+        <w:spacing w:lineRule="atLeast" w:line="270" w:before="0" w:after="0"/>
+        <w:ind w:hanging="0" w:left="0" w:right="0"/>
+        <w:rPr>
+          <w:color w:val="000000"/>
+          <w:shd w:fill="FFFFFE" w:val="clear"/>
+        </w:rPr>
+      </w:pPr>
+      <w:r>
+        <w:rPr>
+          <w:color w:val="000000"/>
+          <w:shd w:fill="FFFFFE" w:val="clear"/>
+        </w:rPr>
+        <w:t>    </w:t>
+      </w:r>
+      <w:r>
+        <w:rPr>
+          <w:rFonts w:ascii="IBMPlexMono, ;Courier New;, monospace;Consolas;Courier New;monospace" w:hAnsi="IBMPlexMono, ;Courier New;, monospace;Consolas;Courier New;monospace"/>
+          <w:b w:val="false"/>
+          <w:color w:val="A31515"/>
+          <w:sz w:val="18"/>
+          <w:shd w:fill="FFFFFE" w:val="clear"/>
+        </w:rPr>
+        <w:t>"name"</w:t>
+      </w:r>
+      <w:r>
+        <w:rPr>
+          <w:rFonts w:ascii="IBMPlexMono, ;Courier New;, monospace;Consolas;Courier New;monospace" w:hAnsi="IBMPlexMono, ;Courier New;, monospace;Consolas;Courier New;monospace"/>
+          <w:b w:val="false"/>
+          <w:color w:val="000000"/>
+          <w:sz w:val="18"/>
+          <w:shd w:fill="FFFFFE" w:val="clear"/>
+        </w:rPr>
+        <w:t>: </w:t>
+      </w:r>
+      <w:r>
+        <w:rPr>
+          <w:rFonts w:ascii="IBMPlexMono, ;Courier New;, monospace;Consolas;Courier New;monospace" w:hAnsi="IBMPlexMono, ;Courier New;, monospace;Consolas;Courier New;monospace"/>
+          <w:b w:val="false"/>
+          <w:color w:val="0451A5"/>
+          <w:sz w:val="18"/>
+          <w:shd w:fill="FFFFFE" w:val="clear"/>
+        </w:rPr>
+        <w:t>"</w:t>
+      </w:r>
+      <w:r>
+        <w:rPr>
+          <w:rFonts w:ascii="IBMPlexMono, ;Courier New;, monospace;Consolas;Courier New;monospace" w:hAnsi="IBMPlexMono, ;Courier New;, monospace;Consolas;Courier New;monospace"/>
+          <w:b w:val="false"/>
+          <w:color w:val="0451A5"/>
+          <w:sz w:val="18"/>
+          <w:shd w:fill="FFFFFE" w:val="clear"/>
+        </w:rPr>
+        <w:t>Javier Rodriguez</w:t>
+      </w:r>
+      <w:r>
+        <w:rPr>
+          <w:rFonts w:ascii="IBMPlexMono, ;Courier New;, monospace;Consolas;Courier New;monospace" w:hAnsi="IBMPlexMono, ;Courier New;, monospace;Consolas;Courier New;monospace"/>
+          <w:b w:val="false"/>
+          <w:color w:val="0451A5"/>
+          <w:sz w:val="18"/>
+          <w:shd w:fill="FFFFFE" w:val="clear"/>
+        </w:rPr>
+        <w:t>"</w:t>
+      </w:r>
+      <w:r>
+        <w:rPr>
+          <w:rFonts w:ascii="IBMPlexMono, ;Courier New;, monospace;Consolas;Courier New;monospace" w:hAnsi="IBMPlexMono, ;Courier New;, monospace;Consolas;Courier New;monospace"/>
+          <w:b w:val="false"/>
+          <w:color w:val="000000"/>
+          <w:sz w:val="18"/>
+          <w:shd w:fill="FFFFFE" w:val="clear"/>
+        </w:rPr>
+        <w:t>,</w:t>
+      </w:r>
+    </w:p>
+    <w:p>
+      <w:pPr>
+        <w:pStyle w:val="Normal"/>
+        <w:spacing w:lineRule="atLeast" w:line="270" w:before="0" w:after="0"/>
+        <w:ind w:hanging="0" w:left="0" w:right="0"/>
+        <w:rPr>
+          <w:color w:val="000000"/>
+          <w:shd w:fill="FFFFFE" w:val="clear"/>
+        </w:rPr>
+      </w:pPr>
+      <w:r>
+        <w:rPr>
+          <w:color w:val="000000"/>
+          <w:shd w:fill="FFFFFE" w:val="clear"/>
+        </w:rPr>
+        <w:t>    </w:t>
+      </w:r>
+      <w:r>
+        <w:rPr>
+          <w:rFonts w:ascii="IBMPlexMono, ;Courier New;, monospace;Consolas;Courier New;monospace" w:hAnsi="IBMPlexMono, ;Courier New;, monospace;Consolas;Courier New;monospace"/>
+          <w:b w:val="false"/>
+          <w:color w:val="A31515"/>
+          <w:sz w:val="18"/>
+          <w:shd w:fill="FFFFFE" w:val="clear"/>
+        </w:rPr>
+        <w:t>"nationality"</w:t>
+      </w:r>
+      <w:r>
+        <w:rPr>
+          <w:rFonts w:ascii="IBMPlexMono, ;Courier New;, monospace;Consolas;Courier New;monospace" w:hAnsi="IBMPlexMono, ;Courier New;, monospace;Consolas;Courier New;monospace"/>
+          <w:b w:val="false"/>
+          <w:color w:val="000000"/>
+          <w:sz w:val="18"/>
+          <w:shd w:fill="FFFFFE" w:val="clear"/>
+        </w:rPr>
+        <w:t>: </w:t>
+      </w:r>
+      <w:r>
+        <w:rPr>
+          <w:rFonts w:ascii="IBMPlexMono, ;Courier New;, monospace;Consolas;Courier New;monospace" w:hAnsi="IBMPlexMono, ;Courier New;, monospace;Consolas;Courier New;monospace"/>
+          <w:b w:val="false"/>
+          <w:color w:val="0451A5"/>
+          <w:sz w:val="18"/>
+          <w:shd w:fill="FFFFFE" w:val="clear"/>
+        </w:rPr>
+        <w:t>"</w:t>
+      </w:r>
+      <w:r>
+        <w:rPr>
+          <w:rFonts w:ascii="IBMPlexMono, ;Courier New;, monospace;Consolas;Courier New;monospace" w:hAnsi="IBMPlexMono, ;Courier New;, monospace;Consolas;Courier New;monospace"/>
+          <w:b w:val="false"/>
+          <w:color w:val="0451A5"/>
+          <w:sz w:val="18"/>
+          <w:shd w:fill="FFFFFE" w:val="clear"/>
+        </w:rPr>
+        <w:t>Venezolano</w:t>
+      </w:r>
+      <w:r>
+        <w:rPr>
+          <w:rFonts w:ascii="IBMPlexMono, ;Courier New;, monospace;Consolas;Courier New;monospace" w:hAnsi="IBMPlexMono, ;Courier New;, monospace;Consolas;Courier New;monospace"/>
+          <w:b w:val="false"/>
+          <w:color w:val="0451A5"/>
+          <w:sz w:val="18"/>
+          <w:shd w:fill="FFFFFE" w:val="clear"/>
+        </w:rPr>
+        <w:t>"</w:t>
+      </w:r>
+      <w:r>
+        <w:rPr>
+          <w:rFonts w:ascii="IBMPlexMono, ;Courier New;, monospace;Consolas;Courier New;monospace" w:hAnsi="IBMPlexMono, ;Courier New;, monospace;Consolas;Courier New;monospace"/>
+          <w:b w:val="false"/>
+          <w:color w:val="000000"/>
+          <w:sz w:val="18"/>
+          <w:shd w:fill="FFFFFE" w:val="clear"/>
+        </w:rPr>
+        <w:t>,</w:t>
+      </w:r>
+    </w:p>
+    <w:p>
+      <w:pPr>
+        <w:pStyle w:val="Normal"/>
+        <w:spacing w:lineRule="atLeast" w:line="270" w:before="0" w:after="0"/>
+        <w:ind w:hanging="0" w:left="0" w:right="0"/>
+        <w:rPr>
+          <w:color w:val="000000"/>
+          <w:shd w:fill="FFFFFE" w:val="clear"/>
+        </w:rPr>
+      </w:pPr>
+      <w:r>
+        <w:rPr>
+          <w:color w:val="000000"/>
+          <w:shd w:fill="FFFFFE" w:val="clear"/>
+        </w:rPr>
+        <w:t>    </w:t>
+      </w:r>
+      <w:r>
+        <w:rPr>
+          <w:rFonts w:ascii="IBMPlexMono, ;Courier New;, monospace;Consolas;Courier New;monospace" w:hAnsi="IBMPlexMono, ;Courier New;, monospace;Consolas;Courier New;monospace"/>
+          <w:b w:val="false"/>
+          <w:color w:val="A31515"/>
+          <w:sz w:val="18"/>
+          <w:shd w:fill="FFFFFE" w:val="clear"/>
+        </w:rPr>
+        <w:t>"birth_date"</w:t>
+      </w:r>
+      <w:r>
+        <w:rPr>
+          <w:rFonts w:ascii="IBMPlexMono, ;Courier New;, monospace;Consolas;Courier New;monospace" w:hAnsi="IBMPlexMono, ;Courier New;, monospace;Consolas;Courier New;monospace"/>
+          <w:b w:val="false"/>
+          <w:color w:val="000000"/>
+          <w:sz w:val="18"/>
+          <w:shd w:fill="FFFFFE" w:val="clear"/>
+        </w:rPr>
+        <w:t>: </w:t>
+      </w:r>
+      <w:r>
+        <w:rPr>
+          <w:rFonts w:ascii="IBMPlexMono, ;Courier New;, monospace;Consolas;Courier New;monospace" w:hAnsi="IBMPlexMono, ;Courier New;, monospace;Consolas;Courier New;monospace"/>
+          <w:b w:val="false"/>
+          <w:color w:val="0451A5"/>
+          <w:sz w:val="18"/>
+          <w:shd w:fill="FFFFFE" w:val="clear"/>
+        </w:rPr>
+        <w:t>"19</w:t>
+      </w:r>
+      <w:r>
+        <w:rPr>
+          <w:rFonts w:ascii="IBMPlexMono, ;Courier New;, monospace;Consolas;Courier New;monospace" w:hAnsi="IBMPlexMono, ;Courier New;, monospace;Consolas;Courier New;monospace"/>
+          <w:b w:val="false"/>
+          <w:color w:val="0451A5"/>
+          <w:sz w:val="18"/>
+          <w:shd w:fill="FFFFFE" w:val="clear"/>
+        </w:rPr>
+        <w:t>84</w:t>
+      </w:r>
+      <w:r>
+        <w:rPr>
+          <w:rFonts w:ascii="IBMPlexMono, ;Courier New;, monospace;Consolas;Courier New;monospace" w:hAnsi="IBMPlexMono, ;Courier New;, monospace;Consolas;Courier New;monospace"/>
+          <w:b w:val="false"/>
+          <w:color w:val="0451A5"/>
+          <w:sz w:val="18"/>
+          <w:shd w:fill="FFFFFE" w:val="clear"/>
+        </w:rPr>
+        <w:t>-</w:t>
+      </w:r>
+      <w:r>
+        <w:rPr>
+          <w:rFonts w:ascii="IBMPlexMono, ;Courier New;, monospace;Consolas;Courier New;monospace" w:hAnsi="IBMPlexMono, ;Courier New;, monospace;Consolas;Courier New;monospace"/>
+          <w:b w:val="false"/>
+          <w:color w:val="0451A5"/>
+          <w:sz w:val="18"/>
+          <w:shd w:fill="FFFFFE" w:val="clear"/>
+        </w:rPr>
+        <w:t>25</w:t>
+      </w:r>
+      <w:r>
+        <w:rPr>
+          <w:rFonts w:ascii="IBMPlexMono, ;Courier New;, monospace;Consolas;Courier New;monospace" w:hAnsi="IBMPlexMono, ;Courier New;, monospace;Consolas;Courier New;monospace"/>
+          <w:b w:val="false"/>
+          <w:color w:val="0451A5"/>
+          <w:sz w:val="18"/>
+          <w:shd w:fill="FFFFFE" w:val="clear"/>
+        </w:rPr>
+        <w:t>-</w:t>
+      </w:r>
+      <w:r>
+        <w:rPr>
+          <w:rFonts w:ascii="IBMPlexMono, ;Courier New;, monospace;Consolas;Courier New;monospace" w:hAnsi="IBMPlexMono, ;Courier New;, monospace;Consolas;Courier New;monospace"/>
+          <w:b w:val="false"/>
+          <w:color w:val="0451A5"/>
+          <w:sz w:val="18"/>
+          <w:shd w:fill="FFFFFE" w:val="clear"/>
+        </w:rPr>
+        <w:t>06</w:t>
+      </w:r>
+      <w:r>
+        <w:rPr>
+          <w:rFonts w:ascii="IBMPlexMono, ;Courier New;, monospace;Consolas;Courier New;monospace" w:hAnsi="IBMPlexMono, ;Courier New;, monospace;Consolas;Courier New;monospace"/>
+          <w:b w:val="false"/>
+          <w:color w:val="0451A5"/>
+          <w:sz w:val="18"/>
+          <w:shd w:fill="FFFFFE" w:val="clear"/>
+        </w:rPr>
+        <w:t>"</w:t>
+      </w:r>
+    </w:p>
+    <w:p>
+      <w:pPr>
+        <w:pStyle w:val="Normal"/>
+        <w:spacing w:lineRule="atLeast" w:line="270" w:before="0" w:after="0"/>
+        <w:ind w:hanging="0" w:left="0" w:right="0"/>
+        <w:rPr>
+          <w:rFonts w:ascii="IBMPlexMono, ;Courier New;, monospace;Consolas;Courier New;monospace" w:hAnsi="IBMPlexMono, ;Courier New;, monospace;Consolas;Courier New;monospace"/>
+          <w:b w:val="false"/>
+          <w:color w:val="000000"/>
+          <w:sz w:val="18"/>
+          <w:shd w:fill="FFFFFE" w:val="clear"/>
+        </w:rPr>
+      </w:pPr>
+      <w:r>
+        <w:rPr>
+          <w:rFonts w:ascii="IBMPlexMono, ;Courier New;, monospace;Consolas;Courier New;monospace" w:hAnsi="IBMPlexMono, ;Courier New;, monospace;Consolas;Courier New;monospace"/>
+          <w:b w:val="false"/>
+          <w:color w:val="000000"/>
+          <w:sz w:val="18"/>
+          <w:shd w:fill="FFFFFE" w:val="clear"/>
+        </w:rPr>
+        <w:t>}</w:t>
+      </w:r>
+    </w:p>
+    <w:p>
+      <w:pPr>
+        <w:pStyle w:val="Normal"/>
+        <w:rPr>
+          <w:rFonts w:ascii="Helvetica" w:hAnsi="Helvetica" w:cs="Helvetica"/>
+          <w:color w:val="212121"/>
+          <w:sz w:val="18"/>
+          <w:szCs w:val="18"/>
+          <w:shd w:fill="FFFFFF" w:val="clear"/>
+        </w:rPr>
+      </w:pPr>
+      <w:r>
+        <w:rPr>
+          <w:rFonts w:ascii="IBMPlexMono, ;Courier New;, monospace;Consolas;Courier New;monospace" w:hAnsi="IBMPlexMono, ;Courier New;, monospace;Consolas;Courier New;monospace"/>
+          <w:b w:val="false"/>
+          <w:color w:val="000000"/>
+          <w:sz w:val="18"/>
+          <w:shd w:fill="FFFFFE" w:val="clear"/>
+        </w:rPr>
+      </w:r>
     </w:p>
     <w:p>
       <w:pPr>
@@ -638,7 +1385,7 @@
                     </pic:cNvPicPr>
                   </pic:nvPicPr>
                   <pic:blipFill>
-                    <a:blip r:embed="rId8"/>
+                    <a:blip r:embed="rId9"/>
                     <a:stretch>
                       <a:fillRect/>
                     </a:stretch>
@@ -904,7 +1651,7 @@
         </w:rPr>
         <w:t xml:space="preserve">: </w:t>
       </w:r>
-      <w:hyperlink r:id="rId9">
+      <w:hyperlink r:id="rId10">
         <w:r>
           <w:rPr>
             <w:rStyle w:val="Hyperlink"/>
@@ -969,7 +1716,7 @@
                     </pic:cNvPicPr>
                   </pic:nvPicPr>
                   <pic:blipFill>
-                    <a:blip r:embed="rId10"/>
+                    <a:blip r:embed="rId11"/>
                     <a:stretch>
                       <a:fillRect/>
                     </a:stretch>
@@ -1020,7 +1767,7 @@
         </w:rPr>
         <w:t xml:space="preserve">5.- </w:t>
       </w:r>
-      <w:hyperlink r:id="rId12">
+      <w:hyperlink r:id="rId13">
         <w:r>
           <w:rPr>
             <w:rStyle w:val="Hyperlink"/>
@@ -1064,7 +1811,7 @@
                     </pic:cNvPicPr>
                   </pic:nvPicPr>
                   <pic:blipFill>
-                    <a:blip r:embed="rId13"/>
+                    <a:blip r:embed="rId14"/>
                     <a:stretch>
                       <a:fillRect/>
                     </a:stretch>
@@ -1198,7 +1945,7 @@
         </w:rPr>
         <w:t xml:space="preserve">: </w:t>
       </w:r>
-      <w:hyperlink r:id="rId14">
+      <w:hyperlink r:id="rId15">
         <w:r>
           <w:rPr>
             <w:rStyle w:val="Hyperlink"/>
@@ -1257,7 +2004,7 @@
                     </pic:cNvPicPr>
                   </pic:nvPicPr>
                   <pic:blipFill>
-                    <a:blip r:embed="rId15"/>
+                    <a:blip r:embed="rId16"/>
                     <a:stretch>
                       <a:fillRect/>
                     </a:stretch>
@@ -1344,7 +2091,7 @@
         </w:rPr>
         <w:t xml:space="preserve">: </w:t>
       </w:r>
-      <w:hyperlink r:id="rId16">
+      <w:hyperlink r:id="rId17">
         <w:r>
           <w:rPr>
             <w:rStyle w:val="Hyperlink"/>
@@ -1413,7 +2160,7 @@
                     </pic:cNvPicPr>
                   </pic:nvPicPr>
                   <pic:blipFill>
-                    <a:blip r:embed="rId17"/>
+                    <a:blip r:embed="rId18"/>
                     <a:stretch>
                       <a:fillRect/>
                     </a:stretch>
@@ -1538,7 +2285,7 @@
         </w:rPr>
         <w:t xml:space="preserve"> </w:t>
       </w:r>
-      <w:hyperlink r:id="rId18">
+      <w:hyperlink r:id="rId19">
         <w:r>
           <w:rPr>
             <w:rStyle w:val="Hyperlink"/>
@@ -1599,7 +2346,7 @@
                     </pic:cNvPicPr>
                   </pic:nvPicPr>
                   <pic:blipFill>
-                    <a:blip r:embed="rId19"/>
+                    <a:blip r:embed="rId20"/>
                     <a:stretch>
                       <a:fillRect/>
                     </a:stretch>
@@ -1649,7 +2396,7 @@
         <w:rPr/>
         <w:t xml:space="preserve">: </w:t>
       </w:r>
-      <w:hyperlink r:id="rId20">
+      <w:hyperlink r:id="rId21">
         <w:r>
           <w:rPr>
             <w:rStyle w:val="Hyperlink"/>
@@ -1661,6 +2408,354 @@
           <w:t>http://localhost:8080/api/books</w:t>
         </w:r>
       </w:hyperlink>
+    </w:p>
+    <w:p>
+      <w:pPr>
+        <w:pStyle w:val="Normal"/>
+        <w:rPr>
+          <w:rFonts w:ascii="Helvetica" w:hAnsi="Helvetica" w:cs="Helvetica"/>
+          <w:color w:val="212121"/>
+          <w:sz w:val="18"/>
+          <w:szCs w:val="18"/>
+          <w:shd w:fill="FFFFFF" w:val="clear"/>
+        </w:rPr>
+      </w:pPr>
+      <w:r>
+        <w:rPr>
+          <w:rFonts w:cs="Helvetica" w:ascii="Helvetica" w:hAnsi="Helvetica"/>
+          <w:color w:val="212121"/>
+          <w:sz w:val="18"/>
+          <w:szCs w:val="18"/>
+          <w:shd w:fill="FFFFFF" w:val="clear"/>
+        </w:rPr>
+      </w:r>
+    </w:p>
+    <w:p>
+      <w:pPr>
+        <w:pStyle w:val="Normal"/>
+        <w:rPr>
+          <w:rFonts w:ascii="Helvetica" w:hAnsi="Helvetica" w:cs="Helvetica"/>
+          <w:color w:val="212121"/>
+          <w:sz w:val="18"/>
+          <w:szCs w:val="18"/>
+          <w:shd w:fill="FFFFFF" w:val="clear"/>
+        </w:rPr>
+      </w:pPr>
+      <w:r>
+        <w:rPr>
+          <w:rFonts w:cs="Helvetica" w:ascii="IBMPlexMono, ;Courier New;, monospace;Consolas;Courier New;monospace" w:hAnsi="IBMPlexMono, ;Courier New;, monospace;Consolas;Courier New;monospace"/>
+          <w:b w:val="false"/>
+          <w:color w:val="000000"/>
+          <w:sz w:val="18"/>
+          <w:szCs w:val="18"/>
+          <w:shd w:fill="FFFFFE" w:val="clear"/>
+        </w:rPr>
+        <w:t>{</w:t>
+      </w:r>
+    </w:p>
+    <w:p>
+      <w:pPr>
+        <w:pStyle w:val="Normal"/>
+        <w:spacing w:lineRule="atLeast" w:line="270" w:before="0" w:after="0"/>
+        <w:ind w:hanging="0" w:left="0" w:right="0"/>
+        <w:rPr>
+          <w:color w:val="000000"/>
+          <w:shd w:fill="FFFFFE" w:val="clear"/>
+        </w:rPr>
+      </w:pPr>
+      <w:r>
+        <w:rPr>
+          <w:color w:val="000000"/>
+          <w:shd w:fill="FFFFFE" w:val="clear"/>
+        </w:rPr>
+        <w:t>    </w:t>
+      </w:r>
+      <w:r>
+        <w:rPr>
+          <w:rFonts w:ascii="IBMPlexMono, ;Courier New;, monospace;Consolas;Courier New;monospace" w:hAnsi="IBMPlexMono, ;Courier New;, monospace;Consolas;Courier New;monospace"/>
+          <w:b w:val="false"/>
+          <w:color w:val="A31515"/>
+          <w:sz w:val="18"/>
+          <w:shd w:fill="FFFFFE" w:val="clear"/>
+        </w:rPr>
+        <w:t>"title"</w:t>
+      </w:r>
+      <w:r>
+        <w:rPr>
+          <w:rFonts w:ascii="IBMPlexMono, ;Courier New;, monospace;Consolas;Courier New;monospace" w:hAnsi="IBMPlexMono, ;Courier New;, monospace;Consolas;Courier New;monospace"/>
+          <w:b w:val="false"/>
+          <w:color w:val="000000"/>
+          <w:sz w:val="18"/>
+          <w:shd w:fill="FFFFFE" w:val="clear"/>
+        </w:rPr>
+        <w:t>: </w:t>
+      </w:r>
+      <w:r>
+        <w:rPr>
+          <w:rFonts w:ascii="IBMPlexMono, ;Courier New;, monospace;Consolas;Courier New;monospace" w:hAnsi="IBMPlexMono, ;Courier New;, monospace;Consolas;Courier New;monospace"/>
+          <w:b w:val="false"/>
+          <w:color w:val="0451A5"/>
+          <w:sz w:val="18"/>
+          <w:shd w:fill="FFFFFE" w:val="clear"/>
+        </w:rPr>
+        <w:t>"Cien años de soledad"</w:t>
+      </w:r>
+      <w:r>
+        <w:rPr>
+          <w:rFonts w:ascii="IBMPlexMono, ;Courier New;, monospace;Consolas;Courier New;monospace" w:hAnsi="IBMPlexMono, ;Courier New;, monospace;Consolas;Courier New;monospace"/>
+          <w:b w:val="false"/>
+          <w:color w:val="000000"/>
+          <w:sz w:val="18"/>
+          <w:shd w:fill="FFFFFE" w:val="clear"/>
+        </w:rPr>
+        <w:t>,</w:t>
+      </w:r>
+    </w:p>
+    <w:p>
+      <w:pPr>
+        <w:pStyle w:val="Normal"/>
+        <w:spacing w:lineRule="atLeast" w:line="270" w:before="0" w:after="0"/>
+        <w:ind w:hanging="0" w:left="0" w:right="0"/>
+        <w:rPr>
+          <w:color w:val="000000"/>
+          <w:shd w:fill="FFFFFE" w:val="clear"/>
+        </w:rPr>
+      </w:pPr>
+      <w:r>
+        <w:rPr>
+          <w:color w:val="000000"/>
+          <w:shd w:fill="FFFFFE" w:val="clear"/>
+        </w:rPr>
+        <w:t>    </w:t>
+      </w:r>
+      <w:r>
+        <w:rPr>
+          <w:rFonts w:ascii="IBMPlexMono, ;Courier New;, monospace;Consolas;Courier New;monospace" w:hAnsi="IBMPlexMono, ;Courier New;, monospace;Consolas;Courier New;monospace"/>
+          <w:b w:val="false"/>
+          <w:color w:val="A31515"/>
+          <w:sz w:val="18"/>
+          <w:shd w:fill="FFFFFE" w:val="clear"/>
+        </w:rPr>
+        <w:t>"description"</w:t>
+      </w:r>
+      <w:r>
+        <w:rPr>
+          <w:rFonts w:ascii="IBMPlexMono, ;Courier New;, monospace;Consolas;Courier New;monospace" w:hAnsi="IBMPlexMono, ;Courier New;, monospace;Consolas;Courier New;monospace"/>
+          <w:b w:val="false"/>
+          <w:color w:val="000000"/>
+          <w:sz w:val="18"/>
+          <w:shd w:fill="FFFFFE" w:val="clear"/>
+        </w:rPr>
+        <w:t>: </w:t>
+      </w:r>
+      <w:r>
+        <w:rPr>
+          <w:rFonts w:ascii="IBMPlexMono, ;Courier New;, monospace;Consolas;Courier New;monospace" w:hAnsi="IBMPlexMono, ;Courier New;, monospace;Consolas;Courier New;monospace"/>
+          <w:b w:val="false"/>
+          <w:color w:val="0451A5"/>
+          <w:sz w:val="18"/>
+          <w:shd w:fill="FFFFFE" w:val="clear"/>
+        </w:rPr>
+        <w:t>"Una de las obras más importantes de la literatura hispana."</w:t>
+      </w:r>
+      <w:r>
+        <w:rPr>
+          <w:rFonts w:ascii="IBMPlexMono, ;Courier New;, monospace;Consolas;Courier New;monospace" w:hAnsi="IBMPlexMono, ;Courier New;, monospace;Consolas;Courier New;monospace"/>
+          <w:b w:val="false"/>
+          <w:color w:val="000000"/>
+          <w:sz w:val="18"/>
+          <w:shd w:fill="FFFFFE" w:val="clear"/>
+        </w:rPr>
+        <w:t>,</w:t>
+      </w:r>
+    </w:p>
+    <w:p>
+      <w:pPr>
+        <w:pStyle w:val="Normal"/>
+        <w:spacing w:lineRule="atLeast" w:line="270" w:before="0" w:after="0"/>
+        <w:ind w:hanging="0" w:left="0" w:right="0"/>
+        <w:rPr>
+          <w:color w:val="000000"/>
+          <w:shd w:fill="FFFFFE" w:val="clear"/>
+        </w:rPr>
+      </w:pPr>
+      <w:r>
+        <w:rPr>
+          <w:color w:val="000000"/>
+          <w:shd w:fill="FFFFFE" w:val="clear"/>
+        </w:rPr>
+        <w:t>    </w:t>
+      </w:r>
+      <w:r>
+        <w:rPr>
+          <w:rFonts w:ascii="IBMPlexMono, ;Courier New;, monospace;Consolas;Courier New;monospace" w:hAnsi="IBMPlexMono, ;Courier New;, monospace;Consolas;Courier New;monospace"/>
+          <w:b w:val="false"/>
+          <w:color w:val="A31515"/>
+          <w:sz w:val="18"/>
+          <w:shd w:fill="FFFFFE" w:val="clear"/>
+        </w:rPr>
+        <w:t>"author_id"</w:t>
+      </w:r>
+      <w:r>
+        <w:rPr>
+          <w:rFonts w:ascii="IBMPlexMono, ;Courier New;, monospace;Consolas;Courier New;monospace" w:hAnsi="IBMPlexMono, ;Courier New;, monospace;Consolas;Courier New;monospace"/>
+          <w:b w:val="false"/>
+          <w:color w:val="000000"/>
+          <w:sz w:val="18"/>
+          <w:shd w:fill="FFFFFE" w:val="clear"/>
+        </w:rPr>
+        <w:t>: </w:t>
+      </w:r>
+      <w:r>
+        <w:rPr>
+          <w:rFonts w:ascii="IBMPlexMono, ;Courier New;, monospace;Consolas;Courier New;monospace" w:hAnsi="IBMPlexMono, ;Courier New;, monospace;Consolas;Courier New;monospace"/>
+          <w:b w:val="false"/>
+          <w:color w:val="098658"/>
+          <w:sz w:val="18"/>
+          <w:shd w:fill="FFFFFE" w:val="clear"/>
+        </w:rPr>
+        <w:t>1</w:t>
+      </w:r>
+      <w:r>
+        <w:rPr>
+          <w:rFonts w:ascii="IBMPlexMono, ;Courier New;, monospace;Consolas;Courier New;monospace" w:hAnsi="IBMPlexMono, ;Courier New;, monospace;Consolas;Courier New;monospace"/>
+          <w:b w:val="false"/>
+          <w:color w:val="000000"/>
+          <w:sz w:val="18"/>
+          <w:shd w:fill="FFFFFE" w:val="clear"/>
+        </w:rPr>
+        <w:t>,</w:t>
+      </w:r>
+    </w:p>
+    <w:p>
+      <w:pPr>
+        <w:pStyle w:val="Normal"/>
+        <w:spacing w:lineRule="atLeast" w:line="270" w:before="0" w:after="0"/>
+        <w:ind w:hanging="0" w:left="0" w:right="0"/>
+        <w:rPr>
+          <w:color w:val="000000"/>
+          <w:shd w:fill="FFFFFE" w:val="clear"/>
+        </w:rPr>
+      </w:pPr>
+      <w:r>
+        <w:rPr>
+          <w:color w:val="000000"/>
+          <w:shd w:fill="FFFFFE" w:val="clear"/>
+        </w:rPr>
+        <w:t>    </w:t>
+      </w:r>
+      <w:r>
+        <w:rPr>
+          <w:rFonts w:ascii="IBMPlexMono, ;Courier New;, monospace;Consolas;Courier New;monospace" w:hAnsi="IBMPlexMono, ;Courier New;, monospace;Consolas;Courier New;monospace"/>
+          <w:b w:val="false"/>
+          <w:color w:val="A31515"/>
+          <w:sz w:val="18"/>
+          <w:shd w:fill="FFFFFE" w:val="clear"/>
+        </w:rPr>
+        <w:t>"year"</w:t>
+      </w:r>
+      <w:r>
+        <w:rPr>
+          <w:rFonts w:ascii="IBMPlexMono, ;Courier New;, monospace;Consolas;Courier New;monospace" w:hAnsi="IBMPlexMono, ;Courier New;, monospace;Consolas;Courier New;monospace"/>
+          <w:b w:val="false"/>
+          <w:color w:val="000000"/>
+          <w:sz w:val="18"/>
+          <w:shd w:fill="FFFFFE" w:val="clear"/>
+        </w:rPr>
+        <w:t>: </w:t>
+      </w:r>
+      <w:r>
+        <w:rPr>
+          <w:rFonts w:ascii="IBMPlexMono, ;Courier New;, monospace;Consolas;Courier New;monospace" w:hAnsi="IBMPlexMono, ;Courier New;, monospace;Consolas;Courier New;monospace"/>
+          <w:b w:val="false"/>
+          <w:color w:val="098658"/>
+          <w:sz w:val="18"/>
+          <w:shd w:fill="FFFFFE" w:val="clear"/>
+        </w:rPr>
+        <w:t>1967</w:t>
+      </w:r>
+      <w:r>
+        <w:rPr>
+          <w:rFonts w:ascii="IBMPlexMono, ;Courier New;, monospace;Consolas;Courier New;monospace" w:hAnsi="IBMPlexMono, ;Courier New;, monospace;Consolas;Courier New;monospace"/>
+          <w:b w:val="false"/>
+          <w:color w:val="000000"/>
+          <w:sz w:val="18"/>
+          <w:shd w:fill="FFFFFE" w:val="clear"/>
+        </w:rPr>
+        <w:t>,</w:t>
+      </w:r>
+    </w:p>
+    <w:p>
+      <w:pPr>
+        <w:pStyle w:val="Normal"/>
+        <w:spacing w:lineRule="atLeast" w:line="270" w:before="0" w:after="0"/>
+        <w:ind w:hanging="0" w:left="0" w:right="0"/>
+        <w:rPr>
+          <w:color w:val="000000"/>
+          <w:shd w:fill="FFFFFE" w:val="clear"/>
+        </w:rPr>
+      </w:pPr>
+      <w:r>
+        <w:rPr>
+          <w:color w:val="000000"/>
+          <w:shd w:fill="FFFFFE" w:val="clear"/>
+        </w:rPr>
+        <w:t>    </w:t>
+      </w:r>
+      <w:r>
+        <w:rPr>
+          <w:rFonts w:ascii="IBMPlexMono, ;Courier New;, monospace;Consolas;Courier New;monospace" w:hAnsi="IBMPlexMono, ;Courier New;, monospace;Consolas;Courier New;monospace"/>
+          <w:b w:val="false"/>
+          <w:color w:val="A31515"/>
+          <w:sz w:val="18"/>
+          <w:shd w:fill="FFFFFE" w:val="clear"/>
+        </w:rPr>
+        <w:t>"isbn"</w:t>
+      </w:r>
+      <w:r>
+        <w:rPr>
+          <w:rFonts w:ascii="IBMPlexMono, ;Courier New;, monospace;Consolas;Courier New;monospace" w:hAnsi="IBMPlexMono, ;Courier New;, monospace;Consolas;Courier New;monospace"/>
+          <w:b w:val="false"/>
+          <w:color w:val="000000"/>
+          <w:sz w:val="18"/>
+          <w:shd w:fill="FFFFFE" w:val="clear"/>
+        </w:rPr>
+        <w:t>: </w:t>
+      </w:r>
+      <w:r>
+        <w:rPr>
+          <w:rFonts w:ascii="IBMPlexMono, ;Courier New;, monospace;Consolas;Courier New;monospace" w:hAnsi="IBMPlexMono, ;Courier New;, monospace;Consolas;Courier New;monospace"/>
+          <w:b w:val="false"/>
+          <w:color w:val="0451A5"/>
+          <w:sz w:val="18"/>
+          <w:shd w:fill="FFFFFE" w:val="clear"/>
+        </w:rPr>
+        <w:t>"978-0307474728"</w:t>
+      </w:r>
+    </w:p>
+    <w:p>
+      <w:pPr>
+        <w:pStyle w:val="Normal"/>
+        <w:spacing w:lineRule="atLeast" w:line="270" w:before="0" w:after="0"/>
+        <w:ind w:hanging="0" w:left="0" w:right="0"/>
+        <w:rPr>
+          <w:rFonts w:ascii="IBMPlexMono, ;Courier New;, monospace;Consolas;Courier New;monospace" w:hAnsi="IBMPlexMono, ;Courier New;, monospace;Consolas;Courier New;monospace"/>
+          <w:b w:val="false"/>
+          <w:color w:val="000000"/>
+          <w:sz w:val="18"/>
+          <w:shd w:fill="FFFFFE" w:val="clear"/>
+        </w:rPr>
+      </w:pPr>
+      <w:r>
+        <w:rPr>
+          <w:rFonts w:ascii="IBMPlexMono, ;Courier New;, monospace;Consolas;Courier New;monospace" w:hAnsi="IBMPlexMono, ;Courier New;, monospace;Consolas;Courier New;monospace"/>
+          <w:b w:val="false"/>
+          <w:color w:val="000000"/>
+          <w:sz w:val="18"/>
+          <w:shd w:fill="FFFFFE" w:val="clear"/>
+        </w:rPr>
+        <w:t>}</w:t>
+      </w:r>
     </w:p>
     <w:p>
       <w:pPr>
@@ -1708,7 +2803,7 @@
                     </pic:cNvPicPr>
                   </pic:nvPicPr>
                   <pic:blipFill>
-                    <a:blip r:embed="rId21"/>
+                    <a:blip r:embed="rId22"/>
                     <a:stretch>
                       <a:fillRect/>
                     </a:stretch>
@@ -1779,7 +2874,7 @@
         </w:rPr>
         <w:t xml:space="preserve">: </w:t>
       </w:r>
-      <w:hyperlink r:id="rId22">
+      <w:hyperlink r:id="rId23">
         <w:r>
           <w:rPr>
             <w:rStyle w:val="Hyperlink"/>
@@ -1838,7 +2933,7 @@
                     </pic:cNvPicPr>
                   </pic:nvPicPr>
                   <pic:blipFill>
-                    <a:blip r:embed="rId23"/>
+                    <a:blip r:embed="rId24"/>
                     <a:stretch>
                       <a:fillRect/>
                     </a:stretch>
@@ -1913,7 +3008,7 @@
         </w:rPr>
         <w:t xml:space="preserve">: </w:t>
       </w:r>
-      <w:hyperlink r:id="rId24">
+      <w:hyperlink r:id="rId25">
         <w:r>
           <w:rPr>
             <w:rStyle w:val="Hyperlink"/>
@@ -1977,7 +3072,7 @@
                     </pic:cNvPicPr>
                   </pic:nvPicPr>
                   <pic:blipFill>
-                    <a:blip r:embed="rId25"/>
+                    <a:blip r:embed="rId26"/>
                     <a:stretch>
                       <a:fillRect/>
                     </a:stretch>
@@ -2040,7 +3135,7 @@
                     </pic:cNvPicPr>
                   </pic:nvPicPr>
                   <pic:blipFill>
-                    <a:blip r:embed="rId26"/>
+                    <a:blip r:embed="rId27"/>
                     <a:stretch>
                       <a:fillRect/>
                     </a:stretch>
@@ -2135,7 +3230,7 @@
                     </pic:cNvPicPr>
                   </pic:nvPicPr>
                   <pic:blipFill>
-                    <a:blip r:embed="rId27"/>
+                    <a:blip r:embed="rId28"/>
                     <a:stretch>
                       <a:fillRect/>
                     </a:stretch>
@@ -2228,7 +3323,7 @@
                     </pic:cNvPicPr>
                   </pic:nvPicPr>
                   <pic:blipFill>
-                    <a:blip r:embed="rId28"/>
+                    <a:blip r:embed="rId29"/>
                     <a:stretch>
                       <a:fillRect/>
                     </a:stretch>
@@ -2287,7 +3382,7 @@
                     </pic:cNvPicPr>
                   </pic:nvPicPr>
                   <pic:blipFill>
-                    <a:blip r:embed="rId29"/>
+                    <a:blip r:embed="rId30"/>
                     <a:stretch>
                       <a:fillRect/>
                     </a:stretch>
@@ -2309,6 +3404,429 @@
       </w:r>
       <w:bookmarkStart w:id="0" w:name="_GoBack"/>
       <w:bookmarkEnd w:id="0"/>
+    </w:p>
+    <w:p>
+      <w:pPr>
+        <w:pStyle w:val="Normal"/>
+        <w:rPr/>
+      </w:pPr>
+      <w:r>
+        <w:rPr/>
+      </w:r>
+    </w:p>
+    <w:p>
+      <w:pPr>
+        <w:pStyle w:val="Normal"/>
+        <w:rPr/>
+      </w:pPr>
+      <w:r>
+        <w:rPr/>
+        <w:t>Estructura de la base de datos en MySQL y/o PostGresSQL</w:t>
+      </w:r>
+    </w:p>
+    <w:p>
+      <w:pPr>
+        <w:pStyle w:val="Normal"/>
+        <w:rPr/>
+      </w:pPr>
+      <w:r>
+        <w:rPr/>
+      </w:r>
+    </w:p>
+    <w:p>
+      <w:pPr>
+        <w:pStyle w:val="Normal"/>
+        <w:rPr>
+          <w:b/>
+          <w:bCs/>
+        </w:rPr>
+      </w:pPr>
+      <w:r>
+        <w:rPr>
+          <w:b/>
+          <w:bCs/>
+        </w:rPr>
+        <w:t>AUTORES</w:t>
+      </w:r>
+    </w:p>
+    <w:p>
+      <w:pPr>
+        <w:pStyle w:val="Normal"/>
+        <w:rPr>
+          <w:b/>
+          <w:bCs/>
+        </w:rPr>
+      </w:pPr>
+      <w:r>
+        <w:rPr>
+          <w:b/>
+          <w:bCs/>
+        </w:rPr>
+        <w:t>========================================================================</w:t>
+      </w:r>
+    </w:p>
+    <w:p>
+      <w:pPr>
+        <w:pStyle w:val="Normal"/>
+        <w:rPr/>
+      </w:pPr>
+      <w:r>
+        <w:rPr/>
+        <w:t>CREATE TABLE authors (</w:t>
+      </w:r>
+    </w:p>
+    <w:p>
+      <w:pPr>
+        <w:pStyle w:val="Normal"/>
+        <w:rPr/>
+      </w:pPr>
+      <w:r>
+        <w:rPr/>
+        <w:t xml:space="preserve">    </w:t>
+      </w:r>
+      <w:r>
+        <w:rPr/>
+        <w:t>id BIGSERIAL PRIMARY KEY,</w:t>
+      </w:r>
+    </w:p>
+    <w:p>
+      <w:pPr>
+        <w:pStyle w:val="Normal"/>
+        <w:rPr/>
+      </w:pPr>
+      <w:r>
+        <w:rPr/>
+        <w:t xml:space="preserve">    </w:t>
+      </w:r>
+      <w:r>
+        <w:rPr/>
+        <w:t>name VARCHAR(255) NOT NULL,</w:t>
+      </w:r>
+    </w:p>
+    <w:p>
+      <w:pPr>
+        <w:pStyle w:val="Normal"/>
+        <w:rPr/>
+      </w:pPr>
+      <w:r>
+        <w:rPr/>
+        <w:t xml:space="preserve">    </w:t>
+      </w:r>
+      <w:r>
+        <w:rPr/>
+        <w:t>nationality VARCHAR(255) NULL,</w:t>
+      </w:r>
+    </w:p>
+    <w:p>
+      <w:pPr>
+        <w:pStyle w:val="Normal"/>
+        <w:rPr/>
+      </w:pPr>
+      <w:r>
+        <w:rPr/>
+        <w:t xml:space="preserve">    </w:t>
+      </w:r>
+      <w:r>
+        <w:rPr/>
+        <w:t>cant_libros INTEGER DEFAULT 0, -- Campo actualizado por el Job</w:t>
+      </w:r>
+    </w:p>
+    <w:p>
+      <w:pPr>
+        <w:pStyle w:val="Normal"/>
+        <w:rPr/>
+      </w:pPr>
+      <w:r>
+        <w:rPr/>
+        <w:t xml:space="preserve">    </w:t>
+      </w:r>
+      <w:r>
+        <w:rPr/>
+        <w:t>created_at TIMESTAMP(0) WITHOUT TIME ZONE NULL,</w:t>
+      </w:r>
+    </w:p>
+    <w:p>
+      <w:pPr>
+        <w:pStyle w:val="Normal"/>
+        <w:rPr/>
+      </w:pPr>
+      <w:r>
+        <w:rPr/>
+        <w:t xml:space="preserve">    </w:t>
+      </w:r>
+      <w:r>
+        <w:rPr/>
+        <w:t>updated_at TIMESTAMP(0) WITHOUT TIME ZONE NULL</w:t>
+      </w:r>
+    </w:p>
+    <w:p>
+      <w:pPr>
+        <w:pStyle w:val="Normal"/>
+        <w:rPr/>
+      </w:pPr>
+      <w:r>
+        <w:rPr/>
+        <w:t>);</w:t>
+      </w:r>
+    </w:p>
+    <w:p>
+      <w:pPr>
+        <w:pStyle w:val="Normal"/>
+        <w:rPr/>
+      </w:pPr>
+      <w:r>
+        <w:rPr/>
+      </w:r>
+    </w:p>
+    <w:p>
+      <w:pPr>
+        <w:pStyle w:val="Normal"/>
+        <w:rPr/>
+      </w:pPr>
+      <w:r>
+        <w:rPr>
+          <w:b/>
+          <w:bCs/>
+          <w:sz w:val="30"/>
+          <w:szCs w:val="30"/>
+        </w:rPr>
+        <w:t>Libros</w:t>
+      </w:r>
+      <w:r>
+        <w:rPr/>
+        <w:t xml:space="preserve"> </w:t>
+      </w:r>
+    </w:p>
+    <w:p>
+      <w:pPr>
+        <w:pStyle w:val="Normal"/>
+        <w:rPr/>
+      </w:pPr>
+      <w:r>
+        <w:rPr/>
+        <w:t>=============================================================================</w:t>
+      </w:r>
+    </w:p>
+    <w:p>
+      <w:pPr>
+        <w:pStyle w:val="Normal"/>
+        <w:rPr/>
+      </w:pPr>
+      <w:r>
+        <w:rPr/>
+        <w:t>CREATE TABLE books (</w:t>
+      </w:r>
+    </w:p>
+    <w:p>
+      <w:pPr>
+        <w:pStyle w:val="Normal"/>
+        <w:rPr/>
+      </w:pPr>
+      <w:r>
+        <w:rPr/>
+        <w:t xml:space="preserve">    </w:t>
+      </w:r>
+      <w:r>
+        <w:rPr/>
+        <w:t>id BIGSERIAL PRIMARY KEY,</w:t>
+      </w:r>
+    </w:p>
+    <w:p>
+      <w:pPr>
+        <w:pStyle w:val="Normal"/>
+        <w:rPr/>
+      </w:pPr>
+      <w:r>
+        <w:rPr/>
+        <w:t xml:space="preserve">    </w:t>
+      </w:r>
+      <w:r>
+        <w:rPr/>
+        <w:t>author_id BIGINT NOT NULL,</w:t>
+      </w:r>
+    </w:p>
+    <w:p>
+      <w:pPr>
+        <w:pStyle w:val="Normal"/>
+        <w:rPr/>
+      </w:pPr>
+      <w:r>
+        <w:rPr/>
+        <w:t xml:space="preserve">    </w:t>
+      </w:r>
+      <w:r>
+        <w:rPr/>
+        <w:t>title VARCHAR(255) NOT NULL,</w:t>
+      </w:r>
+    </w:p>
+    <w:p>
+      <w:pPr>
+        <w:pStyle w:val="Normal"/>
+        <w:rPr/>
+      </w:pPr>
+      <w:r>
+        <w:rPr/>
+        <w:t xml:space="preserve">    </w:t>
+      </w:r>
+      <w:r>
+        <w:rPr/>
+        <w:t>description TEXT NULL,</w:t>
+      </w:r>
+    </w:p>
+    <w:p>
+      <w:pPr>
+        <w:pStyle w:val="Normal"/>
+        <w:rPr/>
+      </w:pPr>
+      <w:r>
+        <w:rPr/>
+        <w:t xml:space="preserve">    </w:t>
+      </w:r>
+      <w:r>
+        <w:rPr/>
+        <w:t>year INTEGER NULL,</w:t>
+      </w:r>
+    </w:p>
+    <w:p>
+      <w:pPr>
+        <w:pStyle w:val="Normal"/>
+        <w:rPr/>
+      </w:pPr>
+      <w:r>
+        <w:rPr/>
+        <w:t xml:space="preserve">    </w:t>
+      </w:r>
+      <w:r>
+        <w:rPr/>
+        <w:t>isbn VARCHAR(255) UNIQUE NOT NULL,</w:t>
+      </w:r>
+    </w:p>
+    <w:p>
+      <w:pPr>
+        <w:pStyle w:val="Normal"/>
+        <w:rPr/>
+      </w:pPr>
+      <w:r>
+        <w:rPr/>
+        <w:t xml:space="preserve">    </w:t>
+      </w:r>
+      <w:r>
+        <w:rPr/>
+        <w:t>created_at TIMESTAMP(0) WITHOUT TIME ZONE NULL,</w:t>
+      </w:r>
+    </w:p>
+    <w:p>
+      <w:pPr>
+        <w:pStyle w:val="Normal"/>
+        <w:rPr/>
+      </w:pPr>
+      <w:r>
+        <w:rPr/>
+        <w:t xml:space="preserve">    </w:t>
+      </w:r>
+      <w:r>
+        <w:rPr/>
+        <w:t>updated_at TIMESTAMP(0) WITHOUT TIME ZONE NULL,</w:t>
+      </w:r>
+    </w:p>
+    <w:p>
+      <w:pPr>
+        <w:pStyle w:val="Normal"/>
+        <w:rPr/>
+      </w:pPr>
+      <w:r>
+        <w:rPr/>
+        <w:t xml:space="preserve">    </w:t>
+      </w:r>
+    </w:p>
+    <w:p>
+      <w:pPr>
+        <w:pStyle w:val="Normal"/>
+        <w:rPr/>
+      </w:pPr>
+      <w:r>
+        <w:rPr/>
+        <w:t xml:space="preserve">    </w:t>
+      </w:r>
+      <w:r>
+        <w:rPr/>
+        <w:t>-- Relación de llave foránea</w:t>
+      </w:r>
+    </w:p>
+    <w:p>
+      <w:pPr>
+        <w:pStyle w:val="Normal"/>
+        <w:rPr/>
+      </w:pPr>
+      <w:r>
+        <w:rPr/>
+        <w:t xml:space="preserve">    </w:t>
+      </w:r>
+      <w:r>
+        <w:rPr/>
+        <w:t xml:space="preserve">CONSTRAINT fk_book_author </w:t>
+      </w:r>
+    </w:p>
+    <w:p>
+      <w:pPr>
+        <w:pStyle w:val="Normal"/>
+        <w:rPr/>
+      </w:pPr>
+      <w:r>
+        <w:rPr/>
+        <w:t xml:space="preserve">        </w:t>
+      </w:r>
+      <w:r>
+        <w:rPr/>
+        <w:t xml:space="preserve">FOREIGN KEY (author_id) </w:t>
+      </w:r>
+    </w:p>
+    <w:p>
+      <w:pPr>
+        <w:pStyle w:val="Normal"/>
+        <w:rPr/>
+      </w:pPr>
+      <w:r>
+        <w:rPr/>
+        <w:t xml:space="preserve">        </w:t>
+      </w:r>
+      <w:r>
+        <w:rPr/>
+        <w:t xml:space="preserve">REFERENCES authors(id) </w:t>
+      </w:r>
+    </w:p>
+    <w:p>
+      <w:pPr>
+        <w:pStyle w:val="Normal"/>
+        <w:rPr/>
+      </w:pPr>
+      <w:r>
+        <w:rPr/>
+        <w:t xml:space="preserve">        </w:t>
+      </w:r>
+      <w:r>
+        <w:rPr/>
+        <w:t>ON DELETE CASCADE</w:t>
+      </w:r>
+    </w:p>
+    <w:p>
+      <w:pPr>
+        <w:pStyle w:val="Normal"/>
+        <w:rPr/>
+      </w:pPr>
+      <w:r>
+        <w:rPr/>
+        <w:t>);</w:t>
+      </w:r>
+    </w:p>
+    <w:p>
+      <w:pPr>
+        <w:pStyle w:val="Normal"/>
+        <w:rPr/>
+      </w:pPr>
+      <w:r>
+        <w:rPr/>
+      </w:r>
     </w:p>
     <w:p>
       <w:pPr>

</xml_diff>